<commit_message>
Adding Somme classes to the class Datagramm
</commit_message>
<xml_diff>
--- a/conception.docx
+++ b/conception.docx
@@ -22,9 +22,154 @@
       <w:r>
         <w:t xml:space="preserve">Ce document présente notre conception du projet de clavardage. </w:t>
       </w:r>
+    </w:p>
+    <w:p>
+      <w:pPr>
+        <w:pStyle w:val="Titre1"/>
+      </w:pPr>
+      <w:r>
+        <w:t xml:space="preserve">Base de </w:t>
+      </w:r>
+      <w:proofErr w:type="spellStart"/>
+      <w:r>
+        <w:t>donnéés</w:t>
+      </w:r>
+      <w:proofErr w:type="spellEnd"/>
+    </w:p>
+    <w:tbl>
+      <w:tblPr>
+        <w:tblStyle w:val="Grilledutableau"/>
+        <w:tblW w:w="0" w:type="auto"/>
+        <w:tblLook w:val="04A0" w:firstRow="1" w:lastRow="0" w:firstColumn="1" w:lastColumn="0" w:noHBand="0" w:noVBand="1"/>
+      </w:tblPr>
+      <w:tblGrid>
+        <w:gridCol w:w="4531"/>
+        <w:gridCol w:w="4531"/>
+      </w:tblGrid>
+      <w:tr>
+        <w:tc>
+          <w:tcPr>
+            <w:tcW w:w="4531" w:type="dxa"/>
+          </w:tcPr>
+          <w:p>
+            <w:pPr>
+              <w:jc w:val="center"/>
+            </w:pPr>
+            <w:proofErr w:type="spellStart"/>
+            <w:r>
+              <w:t>Ip</w:t>
+            </w:r>
+            <w:proofErr w:type="spellEnd"/>
+          </w:p>
+        </w:tc>
+        <w:tc>
+          <w:tcPr>
+            <w:tcW w:w="4531" w:type="dxa"/>
+          </w:tcPr>
+          <w:p>
+            <w:r>
+              <w:t>Login</w:t>
+            </w:r>
+          </w:p>
+        </w:tc>
+      </w:tr>
+      <w:tr>
+        <w:tc>
+          <w:tcPr>
+            <w:tcW w:w="4531" w:type="dxa"/>
+          </w:tcPr>
+          <w:p/>
+        </w:tc>
+        <w:tc>
+          <w:tcPr>
+            <w:tcW w:w="4531" w:type="dxa"/>
+          </w:tcPr>
+          <w:p/>
+        </w:tc>
+      </w:tr>
+    </w:tbl>
+    <w:p/>
+    <w:p>
       <w:bookmarkStart w:id="0" w:name="_GoBack"/>
       <w:bookmarkEnd w:id="0"/>
     </w:p>
+    <w:p/>
+    <w:tbl>
+      <w:tblPr>
+        <w:tblStyle w:val="Grilledutableau"/>
+        <w:tblW w:w="0" w:type="auto"/>
+        <w:tblLook w:val="04A0" w:firstRow="1" w:lastRow="0" w:firstColumn="1" w:lastColumn="0" w:noHBand="0" w:noVBand="1"/>
+      </w:tblPr>
+      <w:tblGrid>
+        <w:gridCol w:w="2265"/>
+        <w:gridCol w:w="2265"/>
+        <w:gridCol w:w="2266"/>
+        <w:gridCol w:w="2266"/>
+      </w:tblGrid>
+      <w:tr>
+        <w:tc>
+          <w:tcPr>
+            <w:tcW w:w="2265" w:type="dxa"/>
+          </w:tcPr>
+          <w:p>
+            <w:r>
+              <w:t>Sender :User</w:t>
+            </w:r>
+          </w:p>
+        </w:tc>
+        <w:tc>
+          <w:tcPr>
+            <w:tcW w:w="2265" w:type="dxa"/>
+          </w:tcPr>
+          <w:p>
+            <w:proofErr w:type="spellStart"/>
+            <w:r>
+              <w:t>Receiver</w:t>
+            </w:r>
+            <w:proofErr w:type="spellEnd"/>
+            <w:r>
+              <w:t> :User</w:t>
+            </w:r>
+          </w:p>
+        </w:tc>
+        <w:tc>
+          <w:tcPr>
+            <w:tcW w:w="2266" w:type="dxa"/>
+          </w:tcPr>
+          <w:p>
+            <w:proofErr w:type="spellStart"/>
+            <w:r>
+              <w:t>text</w:t>
+            </w:r>
+            <w:proofErr w:type="spellEnd"/>
+            <w:r>
+              <w:t xml:space="preserve"> : </w:t>
+            </w:r>
+            <w:proofErr w:type="spellStart"/>
+            <w:r>
+              <w:t>Text</w:t>
+            </w:r>
+            <w:proofErr w:type="spellEnd"/>
+          </w:p>
+        </w:tc>
+        <w:tc>
+          <w:tcPr>
+            <w:tcW w:w="2266" w:type="dxa"/>
+          </w:tcPr>
+          <w:p>
+            <w:r>
+              <w:t xml:space="preserve">Date : </w:t>
+            </w:r>
+            <w:proofErr w:type="spellStart"/>
+            <w:r>
+              <w:t>DateTime</w:t>
+            </w:r>
+            <w:proofErr w:type="spellEnd"/>
+          </w:p>
+        </w:tc>
+      </w:tr>
+    </w:tbl>
+    <w:p/>
     <w:sectPr>
       <w:pgSz w:w="11906" w:h="16838"/>
       <w:pgMar w:top="1417" w:right="1417" w:bottom="1417" w:left="1417" w:header="708" w:footer="708" w:gutter="0"/>
@@ -524,6 +669,25 @@
       <w:szCs w:val="32"/>
     </w:rPr>
   </w:style>
+  <w:style w:type="table" w:styleId="Grilledutableau">
+    <w:name w:val="Table Grid"/>
+    <w:basedOn w:val="TableauNormal"/>
+    <w:uiPriority w:val="39"/>
+    <w:rsid w:val="0032481E"/>
+    <w:pPr>
+      <w:spacing w:after="0" w:line="240" w:lineRule="auto"/>
+    </w:pPr>
+    <w:tblPr>
+      <w:tblBorders>
+        <w:top w:val="single" w:sz="4" w:space="0" w:color="auto"/>
+        <w:left w:val="single" w:sz="4" w:space="0" w:color="auto"/>
+        <w:bottom w:val="single" w:sz="4" w:space="0" w:color="auto"/>
+        <w:right w:val="single" w:sz="4" w:space="0" w:color="auto"/>
+        <w:insideH w:val="single" w:sz="4" w:space="0" w:color="auto"/>
+        <w:insideV w:val="single" w:sz="4" w:space="0" w:color="auto"/>
+      </w:tblBorders>
+    </w:tblPr>
+  </w:style>
 </w:styles>
 </file>
 

</xml_diff>